<commit_message>
Adding use case diagram plus User interface design
</commit_message>
<xml_diff>
--- a/Project-Phase-02-CS310-C-171.docx
+++ b/Project-Phase-02-CS310-C-171.docx
@@ -2136,7 +2136,7 @@
               <w:noProof/>
               <w:sz w:val="24"/>
               <w:szCs w:val="24"/>
-              <w:lang w:val="en-SA"/>
+              <w:lang/>
             </w:rPr>
           </w:pPr>
           <w:r>
@@ -2235,7 +2235,7 @@
               <w:noProof/>
               <w:sz w:val="24"/>
               <w:szCs w:val="24"/>
-              <w:lang w:val="en-SA"/>
+              <w:lang/>
             </w:rPr>
           </w:pPr>
           <w:hyperlink w:anchor="_Toc35946776" w:history="1">
@@ -2311,7 +2311,7 @@
               <w:noProof/>
               <w:sz w:val="24"/>
               <w:szCs w:val="24"/>
-              <w:lang w:val="en-SA"/>
+              <w:lang/>
             </w:rPr>
           </w:pPr>
           <w:hyperlink w:anchor="_Toc35946777" w:history="1">
@@ -2386,7 +2386,7 @@
               <w:noProof/>
               <w:sz w:val="24"/>
               <w:szCs w:val="24"/>
-              <w:lang w:val="en-SA"/>
+              <w:lang/>
             </w:rPr>
           </w:pPr>
           <w:hyperlink w:anchor="_Toc35946778" w:history="1">
@@ -2459,7 +2459,7 @@
               <w:noProof/>
               <w:sz w:val="24"/>
               <w:szCs w:val="24"/>
-              <w:lang w:val="en-SA"/>
+              <w:lang/>
             </w:rPr>
           </w:pPr>
           <w:hyperlink w:anchor="_Toc35946779" w:history="1">
@@ -2532,7 +2532,7 @@
               <w:noProof/>
               <w:sz w:val="24"/>
               <w:szCs w:val="24"/>
-              <w:lang w:val="en-SA"/>
+              <w:lang/>
             </w:rPr>
           </w:pPr>
           <w:hyperlink w:anchor="_Toc35946780" w:history="1">
@@ -2605,7 +2605,7 @@
               <w:noProof/>
               <w:sz w:val="24"/>
               <w:szCs w:val="24"/>
-              <w:lang w:val="en-SA"/>
+              <w:lang/>
             </w:rPr>
           </w:pPr>
           <w:hyperlink w:anchor="_Toc35946781" w:history="1">
@@ -2678,7 +2678,7 @@
               <w:noProof/>
               <w:sz w:val="24"/>
               <w:szCs w:val="24"/>
-              <w:lang w:val="en-SA"/>
+              <w:lang/>
             </w:rPr>
           </w:pPr>
           <w:hyperlink w:anchor="_Toc35946782" w:history="1">
@@ -2752,7 +2752,7 @@
               <w:noProof/>
               <w:sz w:val="24"/>
               <w:szCs w:val="24"/>
-              <w:lang w:val="en-SA"/>
+              <w:lang/>
             </w:rPr>
           </w:pPr>
           <w:hyperlink w:anchor="_Toc35946783" w:history="1">
@@ -2827,7 +2827,7 @@
               <w:noProof/>
               <w:sz w:val="24"/>
               <w:szCs w:val="24"/>
-              <w:lang w:val="en-SA"/>
+              <w:lang/>
             </w:rPr>
           </w:pPr>
           <w:hyperlink w:anchor="_Toc35946784" w:history="1">
@@ -2902,7 +2902,7 @@
               <w:noProof/>
               <w:sz w:val="24"/>
               <w:szCs w:val="24"/>
-              <w:lang w:val="en-SA"/>
+              <w:lang/>
             </w:rPr>
           </w:pPr>
           <w:hyperlink w:anchor="_Toc35946785" w:history="1">
@@ -4628,7 +4628,7 @@
           <w:rFonts w:ascii="Times New Roman" w:eastAsia="Times New Roman" w:hAnsi="Times New Roman" w:cs="Times New Roman"/>
           <w:sz w:val="24"/>
           <w:szCs w:val="24"/>
-          <w:lang w:val="en-SA"/>
+          <w:lang/>
         </w:rPr>
       </w:pPr>
     </w:p>
@@ -5774,7 +5774,7 @@
                 <v:stroke joinstyle="miter"/>
                 <v:path gradientshapeok="t" o:connecttype="rect"/>
               </v:shapetype>
-              <v:shape id="Text Box 28" o:spid="_x0000_s1026" type="#_x0000_t202" style="position:absolute;left:0;text-align:left;margin-left:96pt;margin-top:20.6pt;width:459.45pt;height:19.25pt;z-index:-251645952;visibility:visible;mso-wrap-style:square;mso-width-percent:0;mso-height-percent:0;mso-wrap-distance-left:0;mso-wrap-distance-top:0;mso-wrap-distance-right:0;mso-wrap-distance-bottom:0;mso-position-horizontal:absolute;mso-position-horizontal-relative:page;mso-position-vertical:absolute;mso-position-vertical-relative:text;mso-width-percent:0;mso-height-percent:0;mso-width-relative:page;mso-height-relative:page;v-text-anchor:top" o:gfxdata="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" fillcolor="#dde6e4" stroked="f">
+              <v:shape id="Text Box 28" o:spid="_x0000_s1026" type="#_x0000_t202" style="position:absolute;left:0;text-align:left;margin-left:96pt;margin-top:20.6pt;width:459.45pt;height:19.25pt;z-index:-251645952;visibility:visible;mso-wrap-style:square;mso-width-percent:0;mso-height-percent:0;mso-wrap-distance-left:0;mso-wrap-distance-top:0;mso-wrap-distance-right:0;mso-wrap-distance-bottom:0;mso-position-horizontal:absolute;mso-position-horizontal-relative:page;mso-position-vertical:absolute;mso-position-vertical-relative:text;mso-width-percent:0;mso-height-percent:0;mso-width-relative:page;mso-height-relative:page;v-text-anchor:top" o:gfxdata="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" fillcolor="#dde6e4" stroked="f">
                 <v:path arrowok="t"/>
                 <v:textbox inset="0,0,0,0">
                   <w:txbxContent>
@@ -5918,8 +5918,6 @@
                             </w:r>
                             <w:r>
                               <w:tab/>
-                            </w:r>
-                            <w:r>
                               <w:t>JsonResponse</w:t>
                             </w:r>
                           </w:p>
@@ -5936,7 +5934,7 @@
           </mc:Choice>
           <mc:Fallback>
             <w:pict>
-              <v:shape w14:anchorId="201E78A0" id="Text Box 27" o:spid="_x0000_s1027" type="#_x0000_t202" style="width:459.45pt;height:19.25pt;visibility:visible;mso-wrap-style:square;mso-left-percent:-10001;mso-top-percent:-10001;mso-position-horizontal:absolute;mso-position-horizontal-relative:char;mso-position-vertical:absolute;mso-position-vertical-relative:line;mso-left-percent:-10001;mso-top-percent:-10001;v-text-anchor:top" o:gfxdata="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" fillcolor="#dde6e4" stroked="f">
+              <v:shape w14:anchorId="201E78A0" id="Text Box 27" o:spid="_x0000_s1027" type="#_x0000_t202" style="width:459.45pt;height:19.25pt;visibility:visible;mso-wrap-style:square;mso-left-percent:-10001;mso-top-percent:-10001;mso-position-horizontal:absolute;mso-position-horizontal-relative:char;mso-position-vertical:absolute;mso-position-vertical-relative:line;mso-left-percent:-10001;mso-top-percent:-10001;v-text-anchor:top" o:gfxdata="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" fillcolor="#dde6e4" stroked="f">
                 <v:path arrowok="t"/>
                 <v:textbox inset="0,0,0,0">
                   <w:txbxContent>
@@ -6088,7 +6086,7 @@
           </mc:Choice>
           <mc:Fallback>
             <w:pict>
-              <v:shape w14:anchorId="2A5517D7" id="Text Box 26" o:spid="_x0000_s1028" type="#_x0000_t202" style="position:absolute;left:0;text-align:left;margin-left:96pt;margin-top:17.9pt;width:459.45pt;height:19.25pt;z-index:-251644928;visibility:visible;mso-wrap-style:square;mso-width-percent:0;mso-height-percent:0;mso-wrap-distance-left:0;mso-wrap-distance-top:0;mso-wrap-distance-right:0;mso-wrap-distance-bottom:0;mso-position-horizontal:absolute;mso-position-horizontal-relative:page;mso-position-vertical:absolute;mso-position-vertical-relative:text;mso-width-percent:0;mso-height-percent:0;mso-width-relative:page;mso-height-relative:page;v-text-anchor:top" o:gfxdata="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" fillcolor="#dde6e4" stroked="f">
+              <v:shape w14:anchorId="2A5517D7" id="Text Box 26" o:spid="_x0000_s1028" type="#_x0000_t202" style="position:absolute;left:0;text-align:left;margin-left:96pt;margin-top:17.9pt;width:459.45pt;height:19.25pt;z-index:-251644928;visibility:visible;mso-wrap-style:square;mso-width-percent:0;mso-height-percent:0;mso-wrap-distance-left:0;mso-wrap-distance-top:0;mso-wrap-distance-right:0;mso-wrap-distance-bottom:0;mso-position-horizontal:absolute;mso-position-horizontal-relative:page;mso-position-vertical:absolute;mso-position-vertical-relative:text;mso-width-percent:0;mso-height-percent:0;mso-width-relative:page;mso-height-relative:page;v-text-anchor:top" o:gfxdata="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" fillcolor="#dde6e4" stroked="f">
                 <v:path arrowok="t"/>
                 <v:textbox inset="0,0,0,0">
                   <w:txbxContent>
@@ -6243,8 +6241,6 @@
                             </w:r>
                             <w:r>
                               <w:tab/>
-                            </w:r>
-                            <w:r>
                               <w:t>getDrugByDiseaseId</w:t>
                             </w:r>
                           </w:p>
@@ -6267,7 +6263,7 @@
           </mc:Choice>
           <mc:Fallback>
             <w:pict>
-              <v:shape w14:anchorId="15A304AE" id="Text Box 25" o:spid="_x0000_s1029" type="#_x0000_t202" style="position:absolute;left:0;text-align:left;margin-left:96pt;margin-top:20.4pt;width:459.45pt;height:19.25pt;z-index:-251642880;visibility:visible;mso-wrap-style:square;mso-width-percent:0;mso-height-percent:0;mso-wrap-distance-left:0;mso-wrap-distance-top:0;mso-wrap-distance-right:0;mso-wrap-distance-bottom:0;mso-position-horizontal:absolute;mso-position-horizontal-relative:page;mso-position-vertical:absolute;mso-position-vertical-relative:text;mso-width-percent:0;mso-height-percent:0;mso-width-relative:page;mso-height-relative:page;v-text-anchor:top" o:gfxdata="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" fillcolor="#dde6e4" stroked="f">
+              <v:shape w14:anchorId="15A304AE" id="Text Box 25" o:spid="_x0000_s1029" type="#_x0000_t202" style="position:absolute;left:0;text-align:left;margin-left:96pt;margin-top:20.4pt;width:459.45pt;height:19.25pt;z-index:-251642880;visibility:visible;mso-wrap-style:square;mso-width-percent:0;mso-height-percent:0;mso-wrap-distance-left:0;mso-wrap-distance-top:0;mso-wrap-distance-right:0;mso-wrap-distance-bottom:0;mso-position-horizontal:absolute;mso-position-horizontal-relative:page;mso-position-vertical:absolute;mso-position-vertical-relative:text;mso-width-percent:0;mso-height-percent:0;mso-width-relative:page;mso-height-relative:page;v-text-anchor:top" o:gfxdata="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" fillcolor="#dde6e4" stroked="f">
                 <v:path arrowok="t"/>
                 <v:textbox inset="0,0,0,0">
                   <w:txbxContent>
@@ -6420,7 +6416,7 @@
           </mc:Choice>
           <mc:Fallback>
             <w:pict>
-              <v:shape w14:anchorId="0FFD1C4C" id="Text Box 24" o:spid="_x0000_s1030" type="#_x0000_t202" style="width:459.45pt;height:19.25pt;visibility:visible;mso-wrap-style:square;mso-left-percent:-10001;mso-top-percent:-10001;mso-position-horizontal:absolute;mso-position-horizontal-relative:char;mso-position-vertical:absolute;mso-position-vertical-relative:line;mso-left-percent:-10001;mso-top-percent:-10001;v-text-anchor:top" o:gfxdata="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" fillcolor="#dde6e4" stroked="f">
+              <v:shape w14:anchorId="0FFD1C4C" id="Text Box 24" o:spid="_x0000_s1030" type="#_x0000_t202" style="width:459.45pt;height:19.25pt;visibility:visible;mso-wrap-style:square;mso-left-percent:-10001;mso-top-percent:-10001;mso-position-horizontal:absolute;mso-position-horizontal-relative:char;mso-position-vertical:absolute;mso-position-vertical-relative:line;mso-left-percent:-10001;mso-top-percent:-10001;v-text-anchor:top" o:gfxdata="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" fillcolor="#dde6e4" stroked="f">
                 <v:path arrowok="t"/>
                 <v:textbox inset="0,0,0,0">
                   <w:txbxContent>
@@ -6568,7 +6564,7 @@
           </mc:Choice>
           <mc:Fallback>
             <w:pict>
-              <v:shape w14:anchorId="578A1EAD" id="Text Box 23" o:spid="_x0000_s1031" type="#_x0000_t202" style="position:absolute;left:0;text-align:left;margin-left:96pt;margin-top:17.9pt;width:459.45pt;height:19.25pt;z-index:-251641856;visibility:visible;mso-wrap-style:square;mso-width-percent:0;mso-height-percent:0;mso-wrap-distance-left:0;mso-wrap-distance-top:0;mso-wrap-distance-right:0;mso-wrap-distance-bottom:0;mso-position-horizontal:absolute;mso-position-horizontal-relative:page;mso-position-vertical:absolute;mso-position-vertical-relative:text;mso-width-percent:0;mso-height-percent:0;mso-width-relative:page;mso-height-relative:page;v-text-anchor:top" o:gfxdata="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" fillcolor="#dde6e4" stroked="f">
+              <v:shape w14:anchorId="578A1EAD" id="Text Box 23" o:spid="_x0000_s1031" type="#_x0000_t202" style="position:absolute;left:0;text-align:left;margin-left:96pt;margin-top:17.9pt;width:459.45pt;height:19.25pt;z-index:-251641856;visibility:visible;mso-wrap-style:square;mso-width-percent:0;mso-height-percent:0;mso-wrap-distance-left:0;mso-wrap-distance-top:0;mso-wrap-distance-right:0;mso-wrap-distance-bottom:0;mso-position-horizontal:absolute;mso-position-horizontal-relative:page;mso-position-vertical:absolute;mso-position-vertical-relative:text;mso-width-percent:0;mso-height-percent:0;mso-width-relative:page;mso-height-relative:page;v-text-anchor:top" o:gfxdata="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" fillcolor="#dde6e4" stroked="f">
                 <v:path arrowok="t"/>
                 <v:textbox inset="0,0,0,0">
                   <w:txbxContent>
@@ -6720,8 +6716,6 @@
                             </w:r>
                             <w:r>
                               <w:tab/>
-                            </w:r>
-                            <w:r>
                               <w:t>getDiseaseById</w:t>
                             </w:r>
                           </w:p>
@@ -6744,7 +6738,7 @@
           </mc:Choice>
           <mc:Fallback>
             <w:pict>
-              <v:shape w14:anchorId="5365FD80" id="Text Box 22" o:spid="_x0000_s1032" type="#_x0000_t202" style="position:absolute;left:0;text-align:left;margin-left:96pt;margin-top:20.45pt;width:459.45pt;height:19.25pt;z-index:-251640832;visibility:visible;mso-wrap-style:square;mso-width-percent:0;mso-height-percent:0;mso-wrap-distance-left:0;mso-wrap-distance-top:0;mso-wrap-distance-right:0;mso-wrap-distance-bottom:0;mso-position-horizontal:absolute;mso-position-horizontal-relative:page;mso-position-vertical:absolute;mso-position-vertical-relative:text;mso-width-percent:0;mso-height-percent:0;mso-width-relative:page;mso-height-relative:page;v-text-anchor:top" o:gfxdata="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" fillcolor="#dde6e4" stroked="f">
+              <v:shape w14:anchorId="5365FD80" id="Text Box 22" o:spid="_x0000_s1032" type="#_x0000_t202" style="position:absolute;left:0;text-align:left;margin-left:96pt;margin-top:20.45pt;width:459.45pt;height:19.25pt;z-index:-251640832;visibility:visible;mso-wrap-style:square;mso-width-percent:0;mso-height-percent:0;mso-wrap-distance-left:0;mso-wrap-distance-top:0;mso-wrap-distance-right:0;mso-wrap-distance-bottom:0;mso-position-horizontal:absolute;mso-position-horizontal-relative:page;mso-position-vertical:absolute;mso-position-vertical-relative:text;mso-width-percent:0;mso-height-percent:0;mso-width-relative:page;mso-height-relative:page;v-text-anchor:top" o:gfxdata="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" fillcolor="#dde6e4" stroked="f">
                 <v:path arrowok="t"/>
                 <v:textbox inset="0,0,0,0">
                   <w:txbxContent>
@@ -6897,7 +6891,7 @@
           </mc:Choice>
           <mc:Fallback>
             <w:pict>
-              <v:shape w14:anchorId="40F1A678" id="Text Box 21" o:spid="_x0000_s1033" type="#_x0000_t202" style="width:459.45pt;height:19.25pt;visibility:visible;mso-wrap-style:square;mso-left-percent:-10001;mso-top-percent:-10001;mso-position-horizontal:absolute;mso-position-horizontal-relative:char;mso-position-vertical:absolute;mso-position-vertical-relative:line;mso-left-percent:-10001;mso-top-percent:-10001;v-text-anchor:top" o:gfxdata="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" fillcolor="#dde6e4" stroked="f">
+              <v:shape w14:anchorId="40F1A678" id="Text Box 21" o:spid="_x0000_s1033" type="#_x0000_t202" style="width:459.45pt;height:19.25pt;visibility:visible;mso-wrap-style:square;mso-left-percent:-10001;mso-top-percent:-10001;mso-position-horizontal:absolute;mso-position-horizontal-relative:char;mso-position-vertical:absolute;mso-position-vertical-relative:line;mso-left-percent:-10001;mso-top-percent:-10001;v-text-anchor:top" o:gfxdata="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" fillcolor="#dde6e4" stroked="f">
                 <v:path arrowok="t"/>
                 <v:textbox inset="0,0,0,0">
                   <w:txbxContent>
@@ -7045,7 +7039,7 @@
           </mc:Choice>
           <mc:Fallback>
             <w:pict>
-              <v:shape w14:anchorId="45414D23" id="Text Box 20" o:spid="_x0000_s1034" type="#_x0000_t202" style="position:absolute;left:0;text-align:left;margin-left:96pt;margin-top:17.9pt;width:459.45pt;height:19.25pt;z-index:-251639808;visibility:visible;mso-wrap-style:square;mso-width-percent:0;mso-height-percent:0;mso-wrap-distance-left:0;mso-wrap-distance-top:0;mso-wrap-distance-right:0;mso-wrap-distance-bottom:0;mso-position-horizontal:absolute;mso-position-horizontal-relative:page;mso-position-vertical:absolute;mso-position-vertical-relative:text;mso-width-percent:0;mso-height-percent:0;mso-width-relative:page;mso-height-relative:page;v-text-anchor:top" o:gfxdata="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" fillcolor="#dde6e4" stroked="f">
+              <v:shape w14:anchorId="45414D23" id="Text Box 20" o:spid="_x0000_s1034" type="#_x0000_t202" style="position:absolute;left:0;text-align:left;margin-left:96pt;margin-top:17.9pt;width:459.45pt;height:19.25pt;z-index:-251639808;visibility:visible;mso-wrap-style:square;mso-width-percent:0;mso-height-percent:0;mso-wrap-distance-left:0;mso-wrap-distance-top:0;mso-wrap-distance-right:0;mso-wrap-distance-bottom:0;mso-position-horizontal:absolute;mso-position-horizontal-relative:page;mso-position-vertical:absolute;mso-position-vertical-relative:text;mso-width-percent:0;mso-height-percent:0;mso-width-relative:page;mso-height-relative:page;v-text-anchor:top" o:gfxdata="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" fillcolor="#dde6e4" stroked="f">
                 <v:path arrowok="t"/>
                 <v:textbox inset="0,0,0,0">
                   <w:txbxContent>
@@ -7197,8 +7191,6 @@
                             </w:r>
                             <w:r>
                               <w:tab/>
-                            </w:r>
-                            <w:r>
                               <w:t>getDiseaseBySymptoms</w:t>
                             </w:r>
                           </w:p>
@@ -7221,7 +7213,7 @@
           </mc:Choice>
           <mc:Fallback>
             <w:pict>
-              <v:shape w14:anchorId="2B62EF3D" id="Text Box 19" o:spid="_x0000_s1035" type="#_x0000_t202" style="position:absolute;left:0;text-align:left;margin-left:96pt;margin-top:20.5pt;width:459.45pt;height:19.25pt;z-index:-251638784;visibility:visible;mso-wrap-style:square;mso-width-percent:0;mso-height-percent:0;mso-wrap-distance-left:0;mso-wrap-distance-top:0;mso-wrap-distance-right:0;mso-wrap-distance-bottom:0;mso-position-horizontal:absolute;mso-position-horizontal-relative:page;mso-position-vertical:absolute;mso-position-vertical-relative:text;mso-width-percent:0;mso-height-percent:0;mso-width-relative:page;mso-height-relative:page;v-text-anchor:top" o:gfxdata="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" fillcolor="#dde6e4" stroked="f">
+              <v:shape w14:anchorId="2B62EF3D" id="Text Box 19" o:spid="_x0000_s1035" type="#_x0000_t202" style="position:absolute;left:0;text-align:left;margin-left:96pt;margin-top:20.5pt;width:459.45pt;height:19.25pt;z-index:-251638784;visibility:visible;mso-wrap-style:square;mso-width-percent:0;mso-height-percent:0;mso-wrap-distance-left:0;mso-wrap-distance-top:0;mso-wrap-distance-right:0;mso-wrap-distance-bottom:0;mso-position-horizontal:absolute;mso-position-horizontal-relative:page;mso-position-vertical:absolute;mso-position-vertical-relative:text;mso-width-percent:0;mso-height-percent:0;mso-width-relative:page;mso-height-relative:page;v-text-anchor:top" o:gfxdata="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" fillcolor="#dde6e4" stroked="f">
                 <v:path arrowok="t"/>
                 <v:textbox inset="0,0,0,0">
                   <w:txbxContent>
@@ -7374,7 +7366,7 @@
           </mc:Choice>
           <mc:Fallback>
             <w:pict>
-              <v:shape w14:anchorId="211B4778" id="Text Box 18" o:spid="_x0000_s1036" type="#_x0000_t202" style="width:459.45pt;height:19.25pt;visibility:visible;mso-wrap-style:square;mso-left-percent:-10001;mso-top-percent:-10001;mso-position-horizontal:absolute;mso-position-horizontal-relative:char;mso-position-vertical:absolute;mso-position-vertical-relative:line;mso-left-percent:-10001;mso-top-percent:-10001;v-text-anchor:top" o:gfxdata="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" fillcolor="#dde6e4" stroked="f">
+              <v:shape w14:anchorId="211B4778" id="Text Box 18" o:spid="_x0000_s1036" type="#_x0000_t202" style="width:459.45pt;height:19.25pt;visibility:visible;mso-wrap-style:square;mso-left-percent:-10001;mso-top-percent:-10001;mso-position-horizontal:absolute;mso-position-horizontal-relative:char;mso-position-vertical:absolute;mso-position-vertical-relative:line;mso-left-percent:-10001;mso-top-percent:-10001;v-text-anchor:top" o:gfxdata="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" fillcolor="#dde6e4" stroked="f">
                 <v:path arrowok="t"/>
                 <v:textbox inset="0,0,0,0">
                   <w:txbxContent>
@@ -7522,7 +7514,7 @@
           </mc:Choice>
           <mc:Fallback>
             <w:pict>
-              <v:shape w14:anchorId="1FB402D0" id="Text Box 17" o:spid="_x0000_s1037" type="#_x0000_t202" style="position:absolute;left:0;text-align:left;margin-left:96pt;margin-top:17.9pt;width:459.45pt;height:19.25pt;z-index:-251637760;visibility:visible;mso-wrap-style:square;mso-width-percent:0;mso-height-percent:0;mso-wrap-distance-left:0;mso-wrap-distance-top:0;mso-wrap-distance-right:0;mso-wrap-distance-bottom:0;mso-position-horizontal:absolute;mso-position-horizontal-relative:page;mso-position-vertical:absolute;mso-position-vertical-relative:text;mso-width-percent:0;mso-height-percent:0;mso-width-relative:page;mso-height-relative:page;v-text-anchor:top" o:gfxdata="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" fillcolor="#dde6e4" stroked="f">
+              <v:shape w14:anchorId="1FB402D0" id="Text Box 17" o:spid="_x0000_s1037" type="#_x0000_t202" style="position:absolute;left:0;text-align:left;margin-left:96pt;margin-top:17.9pt;width:459.45pt;height:19.25pt;z-index:-251637760;visibility:visible;mso-wrap-style:square;mso-width-percent:0;mso-height-percent:0;mso-wrap-distance-left:0;mso-wrap-distance-top:0;mso-wrap-distance-right:0;mso-wrap-distance-bottom:0;mso-position-horizontal:absolute;mso-position-horizontal-relative:page;mso-position-vertical:absolute;mso-position-vertical-relative:text;mso-width-percent:0;mso-height-percent:0;mso-width-relative:page;mso-height-relative:page;v-text-anchor:top" o:gfxdata="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" fillcolor="#dde6e4" stroked="f">
                 <v:path arrowok="t"/>
                 <v:textbox inset="0,0,0,0">
                   <w:txbxContent>
@@ -7581,13 +7573,8 @@
         </w:rPr>
         <w:t xml:space="preserve"> </w:t>
       </w:r>
-      <w:proofErr w:type="gramStart"/>
-      <w:r>
-        <w:t>int[</w:t>
-      </w:r>
-      <w:proofErr w:type="gramEnd"/>
-      <w:r>
-        <w:t>]</w:t>
+      <w:r>
+        <w:t>int[]</w:t>
       </w:r>
     </w:p>
     <w:p>
@@ -7670,8 +7657,6 @@
                             </w:r>
                             <w:r>
                               <w:tab/>
-                            </w:r>
-                            <w:r>
                               <w:t>getMostCommonSymptoms</w:t>
                             </w:r>
                           </w:p>
@@ -7694,7 +7679,7 @@
           </mc:Choice>
           <mc:Fallback>
             <w:pict>
-              <v:shape w14:anchorId="4B022A10" id="Text Box 16" o:spid="_x0000_s1038" type="#_x0000_t202" style="position:absolute;left:0;text-align:left;margin-left:96pt;margin-top:19.5pt;width:459.45pt;height:19.25pt;z-index:-251635712;visibility:visible;mso-wrap-style:square;mso-width-percent:0;mso-height-percent:0;mso-wrap-distance-left:0;mso-wrap-distance-top:0;mso-wrap-distance-right:0;mso-wrap-distance-bottom:0;mso-position-horizontal:absolute;mso-position-horizontal-relative:page;mso-position-vertical:absolute;mso-position-vertical-relative:text;mso-width-percent:0;mso-height-percent:0;mso-width-relative:page;mso-height-relative:page;v-text-anchor:top" o:gfxdata="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" fillcolor="#dde6e4" stroked="f">
+              <v:shape w14:anchorId="4B022A10" id="Text Box 16" o:spid="_x0000_s1038" type="#_x0000_t202" style="position:absolute;left:0;text-align:left;margin-left:96pt;margin-top:19.5pt;width:459.45pt;height:19.25pt;z-index:-251635712;visibility:visible;mso-wrap-style:square;mso-width-percent:0;mso-height-percent:0;mso-wrap-distance-left:0;mso-wrap-distance-top:0;mso-wrap-distance-right:0;mso-wrap-distance-bottom:0;mso-position-horizontal:absolute;mso-position-horizontal-relative:page;mso-position-vertical:absolute;mso-position-vertical-relative:text;mso-width-percent:0;mso-height-percent:0;mso-width-relative:page;mso-height-relative:page;v-text-anchor:top" o:gfxdata="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" fillcolor="#dde6e4" stroked="f">
                 <v:path arrowok="t"/>
                 <v:textbox inset="0,0,0,0">
                   <w:txbxContent>
@@ -7847,7 +7832,7 @@
           </mc:Choice>
           <mc:Fallback>
             <w:pict>
-              <v:shape w14:anchorId="08E0DCC6" id="Text Box 15" o:spid="_x0000_s1039" type="#_x0000_t202" style="width:459.45pt;height:19.25pt;visibility:visible;mso-wrap-style:square;mso-left-percent:-10001;mso-top-percent:-10001;mso-position-horizontal:absolute;mso-position-horizontal-relative:char;mso-position-vertical:absolute;mso-position-vertical-relative:line;mso-left-percent:-10001;mso-top-percent:-10001;v-text-anchor:top" o:gfxdata="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" fillcolor="#dde6e4" stroked="f">
+              <v:shape w14:anchorId="08E0DCC6" id="Text Box 15" o:spid="_x0000_s1039" type="#_x0000_t202" style="width:459.45pt;height:19.25pt;visibility:visible;mso-wrap-style:square;mso-left-percent:-10001;mso-top-percent:-10001;mso-position-horizontal:absolute;mso-position-horizontal-relative:char;mso-position-vertical:absolute;mso-position-vertical-relative:line;mso-left-percent:-10001;mso-top-percent:-10001;v-text-anchor:top" o:gfxdata="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" fillcolor="#dde6e4" stroked="f">
                 <v:path arrowok="t"/>
                 <v:textbox inset="0,0,0,0">
                   <w:txbxContent>
@@ -7986,7 +7971,7 @@
           </mc:Choice>
           <mc:Fallback>
             <w:pict>
-              <v:shape w14:anchorId="6026C263" id="Text Box 14" o:spid="_x0000_s1040" type="#_x0000_t202" style="position:absolute;left:0;text-align:left;margin-left:96pt;margin-top:17.9pt;width:459.45pt;height:19.25pt;z-index:-251634688;visibility:visible;mso-wrap-style:square;mso-width-percent:0;mso-height-percent:0;mso-wrap-distance-left:0;mso-wrap-distance-top:0;mso-wrap-distance-right:0;mso-wrap-distance-bottom:0;mso-position-horizontal:absolute;mso-position-horizontal-relative:page;mso-position-vertical:absolute;mso-position-vertical-relative:text;mso-width-percent:0;mso-height-percent:0;mso-width-relative:page;mso-height-relative:page;v-text-anchor:top" o:gfxdata="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" fillcolor="#dde6e4" stroked="f">
+              <v:shape w14:anchorId="6026C263" id="Text Box 14" o:spid="_x0000_s1040" type="#_x0000_t202" style="position:absolute;left:0;text-align:left;margin-left:96pt;margin-top:17.9pt;width:459.45pt;height:19.25pt;z-index:-251634688;visibility:visible;mso-wrap-style:square;mso-width-percent:0;mso-height-percent:0;mso-wrap-distance-left:0;mso-wrap-distance-top:0;mso-wrap-distance-right:0;mso-wrap-distance-bottom:0;mso-position-horizontal:absolute;mso-position-horizontal-relative:page;mso-position-vertical:absolute;mso-position-vertical-relative:text;mso-width-percent:0;mso-height-percent:0;mso-width-relative:page;mso-height-relative:page;v-text-anchor:top" o:gfxdata="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" fillcolor="#dde6e4" stroked="f">
                 <v:path arrowok="t"/>
                 <v:textbox inset="0,0,0,0">
                   <w:txbxContent>
@@ -8120,8 +8105,6 @@
                             </w:r>
                             <w:r>
                               <w:tab/>
-                            </w:r>
-                            <w:r>
                               <w:t>getMoreSymptomsInCommon</w:t>
                             </w:r>
                           </w:p>
@@ -8144,7 +8127,7 @@
           </mc:Choice>
           <mc:Fallback>
             <w:pict>
-              <v:shape w14:anchorId="6AF648D5" id="Text Box 13" o:spid="_x0000_s1041" type="#_x0000_t202" style="position:absolute;left:0;text-align:left;margin-left:96pt;margin-top:20.4pt;width:459.45pt;height:19.25pt;z-index:-251633664;visibility:visible;mso-wrap-style:square;mso-width-percent:0;mso-height-percent:0;mso-wrap-distance-left:0;mso-wrap-distance-top:0;mso-wrap-distance-right:0;mso-wrap-distance-bottom:0;mso-position-horizontal:absolute;mso-position-horizontal-relative:page;mso-position-vertical:absolute;mso-position-vertical-relative:text;mso-width-percent:0;mso-height-percent:0;mso-width-relative:page;mso-height-relative:page;v-text-anchor:top" o:gfxdata="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" fillcolor="#dde6e4" stroked="f">
+              <v:shape w14:anchorId="6AF648D5" id="Text Box 13" o:spid="_x0000_s1041" type="#_x0000_t202" style="position:absolute;left:0;text-align:left;margin-left:96pt;margin-top:20.4pt;width:459.45pt;height:19.25pt;z-index:-251633664;visibility:visible;mso-wrap-style:square;mso-width-percent:0;mso-height-percent:0;mso-wrap-distance-left:0;mso-wrap-distance-top:0;mso-wrap-distance-right:0;mso-wrap-distance-bottom:0;mso-position-horizontal:absolute;mso-position-horizontal-relative:page;mso-position-vertical:absolute;mso-position-vertical-relative:text;mso-width-percent:0;mso-height-percent:0;mso-width-relative:page;mso-height-relative:page;v-text-anchor:top" o:gfxdata="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" fillcolor="#dde6e4" stroked="f">
                 <v:path arrowok="t"/>
                 <v:textbox inset="0,0,0,0">
                   <w:txbxContent>
@@ -8297,7 +8280,7 @@
           </mc:Choice>
           <mc:Fallback>
             <w:pict>
-              <v:shape w14:anchorId="28C3B092" id="Text Box 12" o:spid="_x0000_s1042" type="#_x0000_t202" style="width:459.45pt;height:19.25pt;visibility:visible;mso-wrap-style:square;mso-left-percent:-10001;mso-top-percent:-10001;mso-position-horizontal:absolute;mso-position-horizontal-relative:char;mso-position-vertical:absolute;mso-position-vertical-relative:line;mso-left-percent:-10001;mso-top-percent:-10001;v-text-anchor:top" o:gfxdata="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" fillcolor="#dde6e4" stroked="f">
+              <v:shape w14:anchorId="28C3B092" id="Text Box 12" o:spid="_x0000_s1042" type="#_x0000_t202" style="width:459.45pt;height:19.25pt;visibility:visible;mso-wrap-style:square;mso-left-percent:-10001;mso-top-percent:-10001;mso-position-horizontal:absolute;mso-position-horizontal-relative:char;mso-position-vertical:absolute;mso-position-vertical-relative:line;mso-left-percent:-10001;mso-top-percent:-10001;v-text-anchor:top" o:gfxdata="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" fillcolor="#dde6e4" stroked="f">
                 <v:path arrowok="t"/>
                 <v:textbox inset="0,0,0,0">
                   <w:txbxContent>
@@ -8414,10 +8397,7 @@
                             </w:r>
                             <w:r>
                               <w:tab/>
-                              <w:t xml:space="preserve">get more symptoms that have </w:t>
-                            </w:r>
-                            <w:r>
-                              <w:t>inputed symptoms in</w:t>
+                              <w:t>get more symptoms that have inputed symptoms in</w:t>
                             </w:r>
                             <w:r>
                               <w:rPr>
@@ -8448,7 +8428,7 @@
           </mc:Choice>
           <mc:Fallback>
             <w:pict>
-              <v:shape w14:anchorId="67F1F76F" id="Text Box 11" o:spid="_x0000_s1043" type="#_x0000_t202" style="position:absolute;left:0;text-align:left;margin-left:96pt;margin-top:17.9pt;width:459.45pt;height:19.25pt;z-index:-251632640;visibility:visible;mso-wrap-style:square;mso-width-percent:0;mso-height-percent:0;mso-wrap-distance-left:0;mso-wrap-distance-top:0;mso-wrap-distance-right:0;mso-wrap-distance-bottom:0;mso-position-horizontal:absolute;mso-position-horizontal-relative:page;mso-position-vertical:absolute;mso-position-vertical-relative:text;mso-width-percent:0;mso-height-percent:0;mso-width-relative:page;mso-height-relative:page;v-text-anchor:top" o:gfxdata="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" fillcolor="#dde6e4" stroked="f">
+              <v:shape w14:anchorId="67F1F76F" id="Text Box 11" o:spid="_x0000_s1043" type="#_x0000_t202" style="position:absolute;left:0;text-align:left;margin-left:96pt;margin-top:17.9pt;width:459.45pt;height:19.25pt;z-index:-251632640;visibility:visible;mso-wrap-style:square;mso-width-percent:0;mso-height-percent:0;mso-wrap-distance-left:0;mso-wrap-distance-top:0;mso-wrap-distance-right:0;mso-wrap-distance-bottom:0;mso-position-horizontal:absolute;mso-position-horizontal-relative:page;mso-position-vertical:absolute;mso-position-vertical-relative:text;mso-width-percent:0;mso-height-percent:0;mso-width-relative:page;mso-height-relative:page;v-text-anchor:top" o:gfxdata="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" fillcolor="#dde6e4" stroked="f">
                 <v:path arrowok="t"/>
                 <v:textbox inset="0,0,0,0">
                   <w:txbxContent>
@@ -8515,13 +8495,8 @@
         </w:rPr>
         <w:t xml:space="preserve"> </w:t>
       </w:r>
-      <w:proofErr w:type="gramStart"/>
-      <w:r>
-        <w:t>int[</w:t>
-      </w:r>
-      <w:proofErr w:type="gramEnd"/>
-      <w:r>
-        <w:t>]</w:t>
+      <w:r>
+        <w:t>int[]</w:t>
       </w:r>
     </w:p>
     <w:p>
@@ -8613,8 +8588,6 @@
                             </w:r>
                             <w:r>
                               <w:tab/>
-                            </w:r>
-                            <w:r>
                               <w:t>getDiseaseBySymptomId</w:t>
                             </w:r>
                           </w:p>
@@ -8637,7 +8610,7 @@
           </mc:Choice>
           <mc:Fallback>
             <w:pict>
-              <v:shape w14:anchorId="642A1702" id="Text Box 10" o:spid="_x0000_s1044" type="#_x0000_t202" style="position:absolute;left:0;text-align:left;margin-left:96pt;margin-top:20.35pt;width:459.45pt;height:19.25pt;z-index:-251631616;visibility:visible;mso-wrap-style:square;mso-width-percent:0;mso-height-percent:0;mso-wrap-distance-left:0;mso-wrap-distance-top:0;mso-wrap-distance-right:0;mso-wrap-distance-bottom:0;mso-position-horizontal:absolute;mso-position-horizontal-relative:page;mso-position-vertical:absolute;mso-position-vertical-relative:text;mso-width-percent:0;mso-height-percent:0;mso-width-relative:page;mso-height-relative:page;v-text-anchor:top" o:gfxdata="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" fillcolor="#dde6e4" stroked="f">
+              <v:shape w14:anchorId="642A1702" id="Text Box 10" o:spid="_x0000_s1044" type="#_x0000_t202" style="position:absolute;left:0;text-align:left;margin-left:96pt;margin-top:20.35pt;width:459.45pt;height:19.25pt;z-index:-251631616;visibility:visible;mso-wrap-style:square;mso-width-percent:0;mso-height-percent:0;mso-wrap-distance-left:0;mso-wrap-distance-top:0;mso-wrap-distance-right:0;mso-wrap-distance-bottom:0;mso-position-horizontal:absolute;mso-position-horizontal-relative:page;mso-position-vertical:absolute;mso-position-vertical-relative:text;mso-width-percent:0;mso-height-percent:0;mso-width-relative:page;mso-height-relative:page;v-text-anchor:top" o:gfxdata="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" fillcolor="#dde6e4" stroked="f">
                 <v:path arrowok="t"/>
                 <v:textbox inset="0,0,0,0">
                   <w:txbxContent>
@@ -8790,7 +8763,7 @@
           </mc:Choice>
           <mc:Fallback>
             <w:pict>
-              <v:shape w14:anchorId="43F06536" id="Text Box 9" o:spid="_x0000_s1045" type="#_x0000_t202" style="width:459.45pt;height:19.25pt;visibility:visible;mso-wrap-style:square;mso-left-percent:-10001;mso-top-percent:-10001;mso-position-horizontal:absolute;mso-position-horizontal-relative:char;mso-position-vertical:absolute;mso-position-vertical-relative:line;mso-left-percent:-10001;mso-top-percent:-10001;v-text-anchor:top" o:gfxdata="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" fillcolor="#dde6e4" stroked="f">
+              <v:shape w14:anchorId="43F06536" id="Text Box 9" o:spid="_x0000_s1045" type="#_x0000_t202" style="width:459.45pt;height:19.25pt;visibility:visible;mso-wrap-style:square;mso-left-percent:-10001;mso-top-percent:-10001;mso-position-horizontal:absolute;mso-position-horizontal-relative:char;mso-position-vertical:absolute;mso-position-vertical-relative:line;mso-left-percent:-10001;mso-top-percent:-10001;v-text-anchor:top" o:gfxdata="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" fillcolor="#dde6e4" stroked="f">
                 <v:path arrowok="t"/>
                 <v:textbox inset="0,0,0,0">
                   <w:txbxContent>
@@ -8938,7 +8911,7 @@
           </mc:Choice>
           <mc:Fallback>
             <w:pict>
-              <v:shape w14:anchorId="383B11EC" id="Text Box 8" o:spid="_x0000_s1046" type="#_x0000_t202" style="position:absolute;left:0;text-align:left;margin-left:96pt;margin-top:17.9pt;width:459.45pt;height:19.25pt;z-index:-251630592;visibility:visible;mso-wrap-style:square;mso-width-percent:0;mso-height-percent:0;mso-wrap-distance-left:0;mso-wrap-distance-top:0;mso-wrap-distance-right:0;mso-wrap-distance-bottom:0;mso-position-horizontal:absolute;mso-position-horizontal-relative:page;mso-position-vertical:absolute;mso-position-vertical-relative:text;mso-width-percent:0;mso-height-percent:0;mso-width-relative:page;mso-height-relative:page;v-text-anchor:top" o:gfxdata="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" fillcolor="#dde6e4" stroked="f">
+              <v:shape w14:anchorId="383B11EC" id="Text Box 8" o:spid="_x0000_s1046" type="#_x0000_t202" style="position:absolute;left:0;text-align:left;margin-left:96pt;margin-top:17.9pt;width:459.45pt;height:19.25pt;z-index:-251630592;visibility:visible;mso-wrap-style:square;mso-width-percent:0;mso-height-percent:0;mso-wrap-distance-left:0;mso-wrap-distance-top:0;mso-wrap-distance-right:0;mso-wrap-distance-bottom:0;mso-position-horizontal:absolute;mso-position-horizontal-relative:page;mso-position-vertical:absolute;mso-position-vertical-relative:text;mso-width-percent:0;mso-height-percent:0;mso-width-relative:page;mso-height-relative:page;v-text-anchor:top" o:gfxdata="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" fillcolor="#dde6e4" stroked="f">
                 <v:path arrowok="t"/>
                 <v:textbox inset="0,0,0,0">
                   <w:txbxContent>
@@ -9090,8 +9063,6 @@
                             </w:r>
                             <w:r>
                               <w:tab/>
-                            </w:r>
-                            <w:r>
                               <w:t>getDiseasesByDrugId</w:t>
                             </w:r>
                           </w:p>
@@ -9114,7 +9085,7 @@
           </mc:Choice>
           <mc:Fallback>
             <w:pict>
-              <v:shape w14:anchorId="12FDC141" id="Text Box 7" o:spid="_x0000_s1047" type="#_x0000_t202" style="position:absolute;left:0;text-align:left;margin-left:96pt;margin-top:20.4pt;width:459.45pt;height:19.25pt;z-index:-251629568;visibility:visible;mso-wrap-style:square;mso-width-percent:0;mso-height-percent:0;mso-wrap-distance-left:0;mso-wrap-distance-top:0;mso-wrap-distance-right:0;mso-wrap-distance-bottom:0;mso-position-horizontal:absolute;mso-position-horizontal-relative:page;mso-position-vertical:absolute;mso-position-vertical-relative:text;mso-width-percent:0;mso-height-percent:0;mso-width-relative:page;mso-height-relative:page;v-text-anchor:top" o:gfxdata="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" fillcolor="#dde6e4" stroked="f">
+              <v:shape w14:anchorId="12FDC141" id="Text Box 7" o:spid="_x0000_s1047" type="#_x0000_t202" style="position:absolute;left:0;text-align:left;margin-left:96pt;margin-top:20.4pt;width:459.45pt;height:19.25pt;z-index:-251629568;visibility:visible;mso-wrap-style:square;mso-width-percent:0;mso-height-percent:0;mso-wrap-distance-left:0;mso-wrap-distance-top:0;mso-wrap-distance-right:0;mso-wrap-distance-bottom:0;mso-position-horizontal:absolute;mso-position-horizontal-relative:page;mso-position-vertical:absolute;mso-position-vertical-relative:text;mso-width-percent:0;mso-height-percent:0;mso-width-relative:page;mso-height-relative:page;v-text-anchor:top" o:gfxdata="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" fillcolor="#dde6e4" stroked="f">
                 <v:path arrowok="t"/>
                 <v:textbox inset="0,0,0,0">
                   <w:txbxContent>
@@ -9267,7 +9238,7 @@
           </mc:Choice>
           <mc:Fallback>
             <w:pict>
-              <v:shape w14:anchorId="05412AD8" id="Text Box 6" o:spid="_x0000_s1048" type="#_x0000_t202" style="width:459.45pt;height:19.25pt;visibility:visible;mso-wrap-style:square;mso-left-percent:-10001;mso-top-percent:-10001;mso-position-horizontal:absolute;mso-position-horizontal-relative:char;mso-position-vertical:absolute;mso-position-vertical-relative:line;mso-left-percent:-10001;mso-top-percent:-10001;v-text-anchor:top" o:gfxdata="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" fillcolor="#dde6e4" stroked="f">
+              <v:shape w14:anchorId="05412AD8" id="Text Box 6" o:spid="_x0000_s1048" type="#_x0000_t202" style="width:459.45pt;height:19.25pt;visibility:visible;mso-wrap-style:square;mso-left-percent:-10001;mso-top-percent:-10001;mso-position-horizontal:absolute;mso-position-horizontal-relative:char;mso-position-vertical:absolute;mso-position-vertical-relative:line;mso-left-percent:-10001;mso-top-percent:-10001;v-text-anchor:top" o:gfxdata="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" fillcolor="#dde6e4" stroked="f">
                 <v:path arrowok="t"/>
                 <v:textbox inset="0,0,0,0">
                   <w:txbxContent>
@@ -9415,7 +9386,7 @@
           </mc:Choice>
           <mc:Fallback>
             <w:pict>
-              <v:shape w14:anchorId="3CFD3FB1" id="Text Box 5" o:spid="_x0000_s1049" type="#_x0000_t202" style="position:absolute;left:0;text-align:left;margin-left:95.65pt;margin-top:17.8pt;width:459.3pt;height:19.25pt;z-index:-251628544;visibility:visible;mso-wrap-style:square;mso-width-percent:0;mso-height-percent:0;mso-wrap-distance-left:0;mso-wrap-distance-top:0;mso-wrap-distance-right:0;mso-wrap-distance-bottom:0;mso-position-horizontal:absolute;mso-position-horizontal-relative:page;mso-position-vertical:absolute;mso-position-vertical-relative:text;mso-width-percent:0;mso-height-percent:0;mso-width-relative:page;mso-height-relative:page;v-text-anchor:top" o:gfxdata="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" fillcolor="#dde6e4" stroked="f">
+              <v:shape w14:anchorId="3CFD3FB1" id="Text Box 5" o:spid="_x0000_s1049" type="#_x0000_t202" style="position:absolute;left:0;text-align:left;margin-left:95.65pt;margin-top:17.8pt;width:459.3pt;height:19.25pt;z-index:-251628544;visibility:visible;mso-wrap-style:square;mso-width-percent:0;mso-height-percent:0;mso-wrap-distance-left:0;mso-wrap-distance-top:0;mso-wrap-distance-right:0;mso-wrap-distance-bottom:0;mso-position-horizontal:absolute;mso-position-horizontal-relative:page;mso-position-vertical:absolute;mso-position-vertical-relative:text;mso-width-percent:0;mso-height-percent:0;mso-width-relative:page;mso-height-relative:page;v-text-anchor:top" o:gfxdata="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" fillcolor="#dde6e4" stroked="f">
                 <v:path arrowok="t"/>
                 <v:textbox inset="0,0,0,0">
                   <w:txbxContent>
@@ -9567,8 +9538,6 @@
                             </w:r>
                             <w:r>
                               <w:tab/>
-                            </w:r>
-                            <w:r>
                               <w:t>getDrugById</w:t>
                             </w:r>
                           </w:p>
@@ -9591,7 +9560,7 @@
           </mc:Choice>
           <mc:Fallback>
             <w:pict>
-              <v:shape w14:anchorId="297B6A76" id="Text Box 4" o:spid="_x0000_s1050" type="#_x0000_t202" style="position:absolute;left:0;text-align:left;margin-left:96pt;margin-top:20.35pt;width:459.45pt;height:19.25pt;z-index:-251627520;visibility:visible;mso-wrap-style:square;mso-width-percent:0;mso-height-percent:0;mso-wrap-distance-left:0;mso-wrap-distance-top:0;mso-wrap-distance-right:0;mso-wrap-distance-bottom:0;mso-position-horizontal:absolute;mso-position-horizontal-relative:page;mso-position-vertical:absolute;mso-position-vertical-relative:text;mso-width-percent:0;mso-height-percent:0;mso-width-relative:page;mso-height-relative:page;v-text-anchor:top" o:gfxdata="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" fillcolor="#dde6e4" stroked="f">
+              <v:shape w14:anchorId="297B6A76" id="Text Box 4" o:spid="_x0000_s1050" type="#_x0000_t202" style="position:absolute;left:0;text-align:left;margin-left:96pt;margin-top:20.35pt;width:459.45pt;height:19.25pt;z-index:-251627520;visibility:visible;mso-wrap-style:square;mso-width-percent:0;mso-height-percent:0;mso-wrap-distance-left:0;mso-wrap-distance-top:0;mso-wrap-distance-right:0;mso-wrap-distance-bottom:0;mso-position-horizontal:absolute;mso-position-horizontal-relative:page;mso-position-vertical:absolute;mso-position-vertical-relative:text;mso-width-percent:0;mso-height-percent:0;mso-width-relative:page;mso-height-relative:page;v-text-anchor:top" o:gfxdata="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" fillcolor="#dde6e4" stroked="f">
                 <v:path arrowok="t"/>
                 <v:textbox inset="0,0,0,0">
                   <w:txbxContent>
@@ -9744,7 +9713,7 @@
           </mc:Choice>
           <mc:Fallback>
             <w:pict>
-              <v:shape w14:anchorId="41A61E4A" id="Text Box 3" o:spid="_x0000_s1051" type="#_x0000_t202" style="width:459.45pt;height:19.25pt;visibility:visible;mso-wrap-style:square;mso-left-percent:-10001;mso-top-percent:-10001;mso-position-horizontal:absolute;mso-position-horizontal-relative:char;mso-position-vertical:absolute;mso-position-vertical-relative:line;mso-left-percent:-10001;mso-top-percent:-10001;v-text-anchor:top" o:gfxdata="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" fillcolor="#dde6e4" stroked="f">
+              <v:shape w14:anchorId="41A61E4A" id="Text Box 3" o:spid="_x0000_s1051" type="#_x0000_t202" style="width:459.45pt;height:19.25pt;visibility:visible;mso-wrap-style:square;mso-left-percent:-10001;mso-top-percent:-10001;mso-position-horizontal:absolute;mso-position-horizontal-relative:char;mso-position-vertical:absolute;mso-position-vertical-relative:line;mso-left-percent:-10001;mso-top-percent:-10001;v-text-anchor:top" o:gfxdata="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" fillcolor="#dde6e4" stroked="f">
                 <v:path arrowok="t"/>
                 <v:textbox inset="0,0,0,0">
                   <w:txbxContent>
@@ -9892,7 +9861,7 @@
           </mc:Choice>
           <mc:Fallback>
             <w:pict>
-              <v:shape w14:anchorId="122547D9" id="Text Box 2" o:spid="_x0000_s1052" type="#_x0000_t202" style="position:absolute;left:0;text-align:left;margin-left:96pt;margin-top:17.9pt;width:459.45pt;height:19.25pt;z-index:-251626496;visibility:visible;mso-wrap-style:square;mso-width-percent:0;mso-height-percent:0;mso-wrap-distance-left:0;mso-wrap-distance-top:0;mso-wrap-distance-right:0;mso-wrap-distance-bottom:0;mso-position-horizontal:absolute;mso-position-horizontal-relative:page;mso-position-vertical:absolute;mso-position-vertical-relative:text;mso-width-percent:0;mso-height-percent:0;mso-width-relative:page;mso-height-relative:page;v-text-anchor:top" o:gfxdata="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" fillcolor="#dde6e4" stroked="f">
+              <v:shape w14:anchorId="122547D9" id="Text Box 2" o:spid="_x0000_s1052" type="#_x0000_t202" style="position:absolute;left:0;text-align:left;margin-left:96pt;margin-top:17.9pt;width:459.45pt;height:19.25pt;z-index:-251626496;visibility:visible;mso-wrap-style:square;mso-width-percent:0;mso-height-percent:0;mso-wrap-distance-left:0;mso-wrap-distance-top:0;mso-wrap-distance-right:0;mso-wrap-distance-bottom:0;mso-position-horizontal:absolute;mso-position-horizontal-relative:page;mso-position-vertical:absolute;mso-position-vertical-relative:text;mso-width-percent:0;mso-height-percent:0;mso-width-relative:page;mso-height-relative:page;v-text-anchor:top" o:gfxdata="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" fillcolor="#dde6e4" stroked="f">
                 <v:path arrowok="t"/>
                 <v:textbox inset="0,0,0,0">
                   <w:txbxContent>
@@ -10289,7 +10258,7 @@
           <w:rFonts w:ascii="Times New Roman" w:eastAsia="Times New Roman" w:hAnsi="Times New Roman" w:cs="Times New Roman"/>
           <w:sz w:val="24"/>
           <w:szCs w:val="24"/>
-          <w:lang w:val="en-SA"/>
+          <w:lang/>
         </w:rPr>
       </w:pPr>
       <w:r>
@@ -10297,7 +10266,7 @@
           <w:rFonts w:ascii="Times New Roman" w:eastAsia="Times New Roman" w:hAnsi="Times New Roman" w:cs="Times New Roman"/>
           <w:sz w:val="24"/>
           <w:szCs w:val="24"/>
-          <w:lang w:val="en-SA"/>
+          <w:lang/>
         </w:rPr>
         <w:fldChar w:fldCharType="begin"/>
       </w:r>
@@ -10306,7 +10275,7 @@
           <w:rFonts w:ascii="Times New Roman" w:eastAsia="Times New Roman" w:hAnsi="Times New Roman" w:cs="Times New Roman"/>
           <w:sz w:val="24"/>
           <w:szCs w:val="24"/>
-          <w:lang w:val="en-SA"/>
+          <w:lang/>
         </w:rPr>
         <w:instrText xml:space="preserve"> INCLUDEPICTURE "https://documents.lucidchart.com/documents/4d02b390-1952-4b7e-8781-b4201749f400/pages/0_0?a=167&amp;x=814&amp;y=109&amp;w=150&amp;h=242&amp;store=1&amp;accept=image%2F*&amp;auth=LCA%20e7888ca800e85a74a54ddd499e3e70862413cab1-ts%3D1584997504" \* MERGEFORMATINET </w:instrText>
       </w:r>
@@ -10315,7 +10284,7 @@
           <w:rFonts w:ascii="Times New Roman" w:eastAsia="Times New Roman" w:hAnsi="Times New Roman" w:cs="Times New Roman"/>
           <w:sz w:val="24"/>
           <w:szCs w:val="24"/>
-          <w:lang w:val="en-SA"/>
+          <w:lang/>
         </w:rPr>
         <w:fldChar w:fldCharType="end"/>
       </w:r>
@@ -10364,7 +10333,7 @@
           <w:rFonts w:ascii="Times New Roman" w:eastAsia="Times New Roman" w:hAnsi="Times New Roman" w:cs="Times New Roman"/>
           <w:sz w:val="24"/>
           <w:szCs w:val="24"/>
-          <w:lang w:val="en-SA"/>
+          <w:lang/>
         </w:rPr>
       </w:pPr>
       <w:r>
@@ -10860,7 +10829,7 @@
           <w:rFonts w:ascii="Times New Roman" w:eastAsia="Times New Roman" w:hAnsi="Times New Roman" w:cs="Times New Roman"/>
           <w:sz w:val="24"/>
           <w:szCs w:val="24"/>
-          <w:lang w:val="en-SA"/>
+          <w:lang/>
         </w:rPr>
       </w:pPr>
     </w:p>
@@ -10922,7 +10891,7 @@
           <w:rFonts w:ascii="Times New Roman" w:eastAsia="Times New Roman" w:hAnsi="Times New Roman" w:cs="Times New Roman"/>
           <w:sz w:val="24"/>
           <w:szCs w:val="24"/>
-          <w:lang w:val="en-SA"/>
+          <w:lang/>
         </w:rPr>
       </w:pPr>
     </w:p>
@@ -11110,7 +11079,7 @@
           <w:rFonts w:ascii="Times New Roman" w:eastAsia="Times New Roman" w:hAnsi="Times New Roman" w:cs="Times New Roman"/>
           <w:sz w:val="24"/>
           <w:szCs w:val="24"/>
-          <w:lang w:val="en-SA"/>
+          <w:lang/>
         </w:rPr>
       </w:pPr>
     </w:p>
@@ -11316,7 +11285,7 @@
           <w:rFonts w:ascii="Times New Roman" w:eastAsia="Times New Roman" w:hAnsi="Times New Roman" w:cs="Times New Roman"/>
           <w:sz w:val="24"/>
           <w:szCs w:val="24"/>
-          <w:lang w:val="en-SA"/>
+          <w:lang/>
         </w:rPr>
       </w:pPr>
     </w:p>
@@ -11507,7 +11476,7 @@
           <w:rFonts w:ascii="Times New Roman" w:eastAsia="Times New Roman" w:hAnsi="Times New Roman" w:cs="Times New Roman"/>
           <w:sz w:val="24"/>
           <w:szCs w:val="24"/>
-          <w:lang w:val="en-SA"/>
+          <w:lang/>
         </w:rPr>
       </w:pPr>
     </w:p>
@@ -11640,14 +11609,7 @@
         <w:rPr>
           <w:lang w:val="en-GB"/>
         </w:rPr>
-        <w:t xml:space="preserve"> is started and the </w:t>
-      </w:r>
-      <w:proofErr w:type="gramStart"/>
-      <w:r>
-        <w:rPr>
-          <w:lang w:val="en-GB"/>
-        </w:rPr>
-        <w:t xml:space="preserve">bot </w:t>
+        <w:t xml:space="preserve"> is started and the bot </w:t>
       </w:r>
       <w:r>
         <w:rPr>
@@ -11659,14 +11621,7 @@
         <w:rPr>
           <w:lang w:val="en-GB"/>
         </w:rPr>
-        <w:t>start</w:t>
-      </w:r>
-      <w:proofErr w:type="gramEnd"/>
-      <w:r>
-        <w:rPr>
-          <w:lang w:val="en-GB"/>
-        </w:rPr>
-        <w:t xml:space="preserve"> asking and user should answer Yes/No. </w:t>
+        <w:t xml:space="preserve">start asking and user should answer Yes/No. </w:t>
       </w:r>
       <w:r>
         <w:rPr>
@@ -11816,6 +11771,14 @@
           <w:lang w:val="en-GB"/>
         </w:rPr>
       </w:pPr>
+      <w:r>
+        <w:rPr>
+          <w:lang w:val="en-GB"/>
+        </w:rPr>
+        <w:t xml:space="preserve"> </w:t>
+      </w:r>
+      <w:bookmarkStart w:id="9" w:name="_GoBack"/>
+      <w:bookmarkEnd w:id="9"/>
     </w:p>
     <w:p>
       <w:pPr>
@@ -12003,7 +11966,7 @@
           <w:bCs/>
         </w:rPr>
       </w:pPr>
-      <w:bookmarkStart w:id="9" w:name="_Toc35946784"/>
+      <w:bookmarkStart w:id="10" w:name="_Toc35946784"/>
       <w:r>
         <w:rPr>
           <w:b/>
@@ -12019,7 +11982,7 @@
         </w:rPr>
         <w:t>.0 Contributions of Teams Members</w:t>
       </w:r>
-      <w:bookmarkEnd w:id="9"/>
+      <w:bookmarkEnd w:id="10"/>
     </w:p>
     <w:p>
       <w:pPr>
@@ -12718,7 +12681,7 @@
           <w:bCs/>
         </w:rPr>
       </w:pPr>
-      <w:bookmarkStart w:id="10" w:name="_Toc35946785"/>
+      <w:bookmarkStart w:id="11" w:name="_Toc35946785"/>
     </w:p>
     <w:p>
       <w:pPr>
@@ -12776,7 +12739,7 @@
         </w:rPr>
         <w:t>onclusion</w:t>
       </w:r>
-      <w:bookmarkEnd w:id="10"/>
+      <w:bookmarkEnd w:id="11"/>
     </w:p>
     <w:p>
       <w:pPr>
@@ -20316,7 +20279,7 @@
 </file>
 
 <file path=customXml/itemProps1.xml><?xml version="1.0" encoding="utf-8"?>
-<ds:datastoreItem xmlns:ds="http://schemas.openxmlformats.org/officeDocument/2006/customXml" ds:itemID="{51CB5437-C727-E048-A209-C2F5B97D28CF}">
+<ds:datastoreItem xmlns:ds="http://schemas.openxmlformats.org/officeDocument/2006/customXml" ds:itemID="{86F9337B-E542-4B68-A1C1-7B74B50C0D50}">
   <ds:schemaRefs>
     <ds:schemaRef ds:uri="http://schemas.openxmlformats.org/officeDocument/2006/bibliography"/>
   </ds:schemaRefs>

</xml_diff>

<commit_message>
editing the diagrams and adding the System Level and oragnize the project
</commit_message>
<xml_diff>
--- a/Project-Phase-02-CS310-C-171.docx
+++ b/Project-Phase-02-CS310-C-171.docx
@@ -573,6 +573,18 @@
                 <w:szCs w:val="36"/>
                 <w:lang w:val="en-GB"/>
               </w:rPr>
+              <w:t xml:space="preserve">             </w:t>
+            </w:r>
+            <w:r>
+              <w:rPr>
+                <w:rFonts w:asciiTheme="majorBidi" w:hAnsiTheme="majorBidi" w:cstheme="majorBidi"/>
+                <w:b/>
+                <w:bCs/>
+                <w:color w:val="000000" w:themeColor="text1"/>
+                <w:sz w:val="36"/>
+                <w:szCs w:val="36"/>
+                <w:lang w:val="en-GB"/>
+              </w:rPr>
               <w:t xml:space="preserve">Diagnosing Diseases </w:t>
             </w:r>
             <w:r>
@@ -2136,7 +2148,6 @@
               <w:noProof/>
               <w:sz w:val="24"/>
               <w:szCs w:val="24"/>
-              <w:lang/>
             </w:rPr>
           </w:pPr>
           <w:r>
@@ -2235,7 +2246,6 @@
               <w:noProof/>
               <w:sz w:val="24"/>
               <w:szCs w:val="24"/>
-              <w:lang/>
             </w:rPr>
           </w:pPr>
           <w:hyperlink w:anchor="_Toc35946776" w:history="1">
@@ -2311,7 +2321,6 @@
               <w:noProof/>
               <w:sz w:val="24"/>
               <w:szCs w:val="24"/>
-              <w:lang/>
             </w:rPr>
           </w:pPr>
           <w:hyperlink w:anchor="_Toc35946777" w:history="1">
@@ -2386,7 +2395,6 @@
               <w:noProof/>
               <w:sz w:val="24"/>
               <w:szCs w:val="24"/>
-              <w:lang/>
             </w:rPr>
           </w:pPr>
           <w:hyperlink w:anchor="_Toc35946778" w:history="1">
@@ -2459,7 +2467,6 @@
               <w:noProof/>
               <w:sz w:val="24"/>
               <w:szCs w:val="24"/>
-              <w:lang/>
             </w:rPr>
           </w:pPr>
           <w:hyperlink w:anchor="_Toc35946779" w:history="1">
@@ -2532,7 +2539,6 @@
               <w:noProof/>
               <w:sz w:val="24"/>
               <w:szCs w:val="24"/>
-              <w:lang/>
             </w:rPr>
           </w:pPr>
           <w:hyperlink w:anchor="_Toc35946780" w:history="1">
@@ -2605,7 +2611,6 @@
               <w:noProof/>
               <w:sz w:val="24"/>
               <w:szCs w:val="24"/>
-              <w:lang/>
             </w:rPr>
           </w:pPr>
           <w:hyperlink w:anchor="_Toc35946781" w:history="1">
@@ -2678,7 +2683,6 @@
               <w:noProof/>
               <w:sz w:val="24"/>
               <w:szCs w:val="24"/>
-              <w:lang/>
             </w:rPr>
           </w:pPr>
           <w:hyperlink w:anchor="_Toc35946782" w:history="1">
@@ -2752,7 +2756,6 @@
               <w:noProof/>
               <w:sz w:val="24"/>
               <w:szCs w:val="24"/>
-              <w:lang/>
             </w:rPr>
           </w:pPr>
           <w:hyperlink w:anchor="_Toc35946783" w:history="1">
@@ -2827,7 +2830,6 @@
               <w:noProof/>
               <w:sz w:val="24"/>
               <w:szCs w:val="24"/>
-              <w:lang/>
             </w:rPr>
           </w:pPr>
           <w:hyperlink w:anchor="_Toc35946784" w:history="1">
@@ -2902,7 +2904,6 @@
               <w:noProof/>
               <w:sz w:val="24"/>
               <w:szCs w:val="24"/>
-              <w:lang/>
             </w:rPr>
           </w:pPr>
           <w:hyperlink w:anchor="_Toc35946785" w:history="1">
@@ -4628,7 +4629,6 @@
           <w:rFonts w:ascii="Times New Roman" w:eastAsia="Times New Roman" w:hAnsi="Times New Roman" w:cs="Times New Roman"/>
           <w:sz w:val="24"/>
           <w:szCs w:val="24"/>
-          <w:lang/>
         </w:rPr>
       </w:pPr>
     </w:p>
@@ -10258,7 +10258,6 @@
           <w:rFonts w:ascii="Times New Roman" w:eastAsia="Times New Roman" w:hAnsi="Times New Roman" w:cs="Times New Roman"/>
           <w:sz w:val="24"/>
           <w:szCs w:val="24"/>
-          <w:lang/>
         </w:rPr>
       </w:pPr>
       <w:r>
@@ -10266,7 +10265,6 @@
           <w:rFonts w:ascii="Times New Roman" w:eastAsia="Times New Roman" w:hAnsi="Times New Roman" w:cs="Times New Roman"/>
           <w:sz w:val="24"/>
           <w:szCs w:val="24"/>
-          <w:lang/>
         </w:rPr>
         <w:fldChar w:fldCharType="begin"/>
       </w:r>
@@ -10275,7 +10273,6 @@
           <w:rFonts w:ascii="Times New Roman" w:eastAsia="Times New Roman" w:hAnsi="Times New Roman" w:cs="Times New Roman"/>
           <w:sz w:val="24"/>
           <w:szCs w:val="24"/>
-          <w:lang/>
         </w:rPr>
         <w:instrText xml:space="preserve"> INCLUDEPICTURE "https://documents.lucidchart.com/documents/4d02b390-1952-4b7e-8781-b4201749f400/pages/0_0?a=167&amp;x=814&amp;y=109&amp;w=150&amp;h=242&amp;store=1&amp;accept=image%2F*&amp;auth=LCA%20e7888ca800e85a74a54ddd499e3e70862413cab1-ts%3D1584997504" \* MERGEFORMATINET </w:instrText>
       </w:r>
@@ -10284,7 +10281,6 @@
           <w:rFonts w:ascii="Times New Roman" w:eastAsia="Times New Roman" w:hAnsi="Times New Roman" w:cs="Times New Roman"/>
           <w:sz w:val="24"/>
           <w:szCs w:val="24"/>
-          <w:lang/>
         </w:rPr>
         <w:fldChar w:fldCharType="end"/>
       </w:r>
@@ -10333,7 +10329,6 @@
           <w:rFonts w:ascii="Times New Roman" w:eastAsia="Times New Roman" w:hAnsi="Times New Roman" w:cs="Times New Roman"/>
           <w:sz w:val="24"/>
           <w:szCs w:val="24"/>
-          <w:lang/>
         </w:rPr>
       </w:pPr>
       <w:r>
@@ -10829,7 +10824,6 @@
           <w:rFonts w:ascii="Times New Roman" w:eastAsia="Times New Roman" w:hAnsi="Times New Roman" w:cs="Times New Roman"/>
           <w:sz w:val="24"/>
           <w:szCs w:val="24"/>
-          <w:lang/>
         </w:rPr>
       </w:pPr>
     </w:p>
@@ -10891,7 +10885,6 @@
           <w:rFonts w:ascii="Times New Roman" w:eastAsia="Times New Roman" w:hAnsi="Times New Roman" w:cs="Times New Roman"/>
           <w:sz w:val="24"/>
           <w:szCs w:val="24"/>
-          <w:lang/>
         </w:rPr>
       </w:pPr>
     </w:p>
@@ -11079,7 +11072,6 @@
           <w:rFonts w:ascii="Times New Roman" w:eastAsia="Times New Roman" w:hAnsi="Times New Roman" w:cs="Times New Roman"/>
           <w:sz w:val="24"/>
           <w:szCs w:val="24"/>
-          <w:lang/>
         </w:rPr>
       </w:pPr>
     </w:p>
@@ -11285,7 +11277,6 @@
           <w:rFonts w:ascii="Times New Roman" w:eastAsia="Times New Roman" w:hAnsi="Times New Roman" w:cs="Times New Roman"/>
           <w:sz w:val="24"/>
           <w:szCs w:val="24"/>
-          <w:lang/>
         </w:rPr>
       </w:pPr>
     </w:p>
@@ -11476,7 +11467,6 @@
           <w:rFonts w:ascii="Times New Roman" w:eastAsia="Times New Roman" w:hAnsi="Times New Roman" w:cs="Times New Roman"/>
           <w:sz w:val="24"/>
           <w:szCs w:val="24"/>
-          <w:lang/>
         </w:rPr>
       </w:pPr>
     </w:p>
@@ -11777,8 +11767,6 @@
         </w:rPr>
         <w:t xml:space="preserve"> </w:t>
       </w:r>
-      <w:bookmarkStart w:id="9" w:name="_GoBack"/>
-      <w:bookmarkEnd w:id="9"/>
     </w:p>
     <w:p>
       <w:pPr>
@@ -11966,7 +11954,7 @@
           <w:bCs/>
         </w:rPr>
       </w:pPr>
-      <w:bookmarkStart w:id="10" w:name="_Toc35946784"/>
+      <w:bookmarkStart w:id="9" w:name="_Toc35946784"/>
       <w:r>
         <w:rPr>
           <w:b/>
@@ -11982,7 +11970,7 @@
         </w:rPr>
         <w:t>.0 Contributions of Teams Members</w:t>
       </w:r>
-      <w:bookmarkEnd w:id="10"/>
+      <w:bookmarkEnd w:id="9"/>
     </w:p>
     <w:p>
       <w:pPr>
@@ -12681,7 +12669,7 @@
           <w:bCs/>
         </w:rPr>
       </w:pPr>
-      <w:bookmarkStart w:id="11" w:name="_Toc35946785"/>
+      <w:bookmarkStart w:id="10" w:name="_Toc35946785"/>
     </w:p>
     <w:p>
       <w:pPr>
@@ -12739,7 +12727,7 @@
         </w:rPr>
         <w:t>onclusion</w:t>
       </w:r>
-      <w:bookmarkEnd w:id="11"/>
+      <w:bookmarkEnd w:id="10"/>
     </w:p>
     <w:p>
       <w:pPr>
@@ -20279,7 +20267,7 @@
 </file>
 
 <file path=customXml/itemProps1.xml><?xml version="1.0" encoding="utf-8"?>
-<ds:datastoreItem xmlns:ds="http://schemas.openxmlformats.org/officeDocument/2006/customXml" ds:itemID="{86F9337B-E542-4B68-A1C1-7B74B50C0D50}">
+<ds:datastoreItem xmlns:ds="http://schemas.openxmlformats.org/officeDocument/2006/customXml" ds:itemID="{68C596F3-8B99-064A-8FA3-D45262275177}">
   <ds:schemaRefs>
     <ds:schemaRef ds:uri="http://schemas.openxmlformats.org/officeDocument/2006/bibliography"/>
   </ds:schemaRefs>

</xml_diff>